<commit_message>
bug fixing module 4
</commit_message>
<xml_diff>
--- a/src/templates/surat_templates/template_pengantarpermohonan_A.docx
+++ b/src/templates/surat_templates/template_pengantarpermohonan_A.docx
@@ -7,12 +7,25 @@
         <w:ind w:left="-5" w:right="1111"/>
         <w:jc w:val="left"/>
       </w:pPr>
-      <w:r>
-        <w:t xml:space="preserve">Nomor     </w:t>
+      <w:proofErr w:type="spellStart"/>
+      <w:r>
+        <w:t>Nomor</w:t>
+      </w:r>
+      <w:proofErr w:type="spellEnd"/>
+      <w:r>
+        <w:t xml:space="preserve">     </w:t>
       </w:r>
       <w:r>
         <w:tab/>
-        <w:t>: {metadata.nomor_surat}</w:t>
+        <w:t>: {</w:t>
+      </w:r>
+      <w:proofErr w:type="spellStart"/>
+      <w:r>
+        <w:t>nomor_surat</w:t>
+      </w:r>
+      <w:proofErr w:type="spellEnd"/>
+      <w:r>
+        <w:t>}</w:t>
       </w:r>
     </w:p>
     <w:p>
@@ -25,7 +38,17 @@
       </w:r>
       <w:r>
         <w:tab/>
-        <w:t>: {metadata.lampiran}</w:t>
+        <w:t>: {</w:t>
+      </w:r>
+      <w:proofErr w:type="spellStart"/>
+      <w:proofErr w:type="gramStart"/>
+      <w:r>
+        <w:t>metadata.lampiran</w:t>
+      </w:r>
+      <w:proofErr w:type="spellEnd"/>
+      <w:proofErr w:type="gramEnd"/>
+      <w:r>
+        <w:t>}</w:t>
       </w:r>
     </w:p>
     <w:p>
@@ -38,22 +61,40 @@
       </w:r>
       <w:r>
         <w:tab/>
-        <w:t>: {metadata.perihal}</w:t>
-      </w:r>
-    </w:p>
-    <w:p>
-      <w:pPr>
-        <w:ind w:left="-5" w:right="1111"/>
-        <w:jc w:val="left"/>
-      </w:pPr>
-    </w:p>
-    <w:p>
-      <w:pPr>
-        <w:ind w:left="-5" w:right="1111"/>
-        <w:jc w:val="left"/>
-      </w:pPr>
-      <w:r>
-        <w:t>{#metadata.alamat_array}</w:t>
+        <w:t>: {</w:t>
+      </w:r>
+      <w:proofErr w:type="spellStart"/>
+      <w:proofErr w:type="gramStart"/>
+      <w:r>
+        <w:t>metadata.perihal</w:t>
+      </w:r>
+      <w:proofErr w:type="spellEnd"/>
+      <w:proofErr w:type="gramEnd"/>
+      <w:r>
+        <w:t>}</w:t>
+      </w:r>
+    </w:p>
+    <w:p>
+      <w:pPr>
+        <w:ind w:left="-5" w:right="1111"/>
+        <w:jc w:val="left"/>
+      </w:pPr>
+    </w:p>
+    <w:p>
+      <w:pPr>
+        <w:ind w:left="-5" w:right="1111"/>
+        <w:jc w:val="left"/>
+      </w:pPr>
+      <w:r>
+        <w:t>{#</w:t>
+      </w:r>
+      <w:proofErr w:type="gramStart"/>
+      <w:r>
+        <w:t>metadata.alamat</w:t>
+      </w:r>
+      <w:proofErr w:type="gramEnd"/>
+      <w:r>
+        <w:t>_array}</w:t>
       </w:r>
     </w:p>
     <w:p>
@@ -71,67 +112,127 @@
         <w:jc w:val="left"/>
       </w:pPr>
       <w:r>
-        <w:t>{/metadata.alamat_array}</w:t>
-      </w:r>
-    </w:p>
-    <w:p>
-      <w:pPr>
-        <w:ind w:left="-5" w:right="1111"/>
-        <w:jc w:val="left"/>
-      </w:pPr>
-    </w:p>
-    <w:p>
-      <w:pPr>
-        <w:ind w:left="-5" w:right="1111"/>
-        <w:jc w:val="left"/>
-      </w:pPr>
-      <w:r>
-        <w:t>Dengan hormat,</w:t>
-      </w:r>
-    </w:p>
-    <w:p>
-      <w:pPr>
-        <w:ind w:left="-5" w:right="1111"/>
-        <w:jc w:val="left"/>
-      </w:pPr>
-    </w:p>
-    <w:p>
-      <w:pPr>
-        <w:ind w:left="-5" w:right="1111"/>
-        <w:jc w:val="left"/>
-      </w:pPr>
-      <w:r>
-        <w:t>{content_blocks.pembuka}</w:t>
-      </w:r>
-    </w:p>
-    <w:p>
-      <w:pPr>
-        <w:ind w:left="-5" w:right="1111"/>
-        <w:jc w:val="left"/>
-      </w:pPr>
-    </w:p>
-    <w:p>
-      <w:pPr>
-        <w:ind w:left="-5" w:right="1111"/>
-        <w:jc w:val="left"/>
-      </w:pPr>
-      <w:r>
-        <w:t>{content_blocks.isi}</w:t>
-      </w:r>
-    </w:p>
-    <w:p>
-      <w:pPr>
-        <w:ind w:left="-5" w:right="1111"/>
-        <w:jc w:val="left"/>
-      </w:pPr>
-    </w:p>
-    <w:p>
-      <w:pPr>
-        <w:ind w:left="-5" w:right="1111"/>
-        <w:jc w:val="left"/>
-      </w:pPr>
-      <w:r>
-        <w:t>{content_blocks.penutup}</w:t>
+        <w:t>{/</w:t>
+      </w:r>
+      <w:proofErr w:type="spellStart"/>
+      <w:proofErr w:type="gramStart"/>
+      <w:r>
+        <w:t>metadata.alamat</w:t>
+      </w:r>
+      <w:proofErr w:type="gramEnd"/>
+      <w:r>
+        <w:t>_array</w:t>
+      </w:r>
+      <w:proofErr w:type="spellEnd"/>
+      <w:r>
+        <w:t>}</w:t>
+      </w:r>
+    </w:p>
+    <w:p>
+      <w:pPr>
+        <w:ind w:left="-5" w:right="1111"/>
+        <w:jc w:val="left"/>
+      </w:pPr>
+    </w:p>
+    <w:p>
+      <w:pPr>
+        <w:ind w:left="-5" w:right="1111"/>
+        <w:jc w:val="left"/>
+      </w:pPr>
+      <w:proofErr w:type="spellStart"/>
+      <w:r>
+        <w:t>Dengan</w:t>
+      </w:r>
+      <w:proofErr w:type="spellEnd"/>
+      <w:r>
+        <w:t xml:space="preserve"> </w:t>
+      </w:r>
+      <w:proofErr w:type="spellStart"/>
+      <w:r>
+        <w:t>hormat</w:t>
+      </w:r>
+      <w:proofErr w:type="spellEnd"/>
+      <w:r>
+        <w:t>,</w:t>
+      </w:r>
+    </w:p>
+    <w:p>
+      <w:pPr>
+        <w:ind w:left="-5" w:right="1111"/>
+        <w:jc w:val="left"/>
+      </w:pPr>
+    </w:p>
+    <w:p>
+      <w:pPr>
+        <w:ind w:left="-5" w:right="1111"/>
+        <w:jc w:val="left"/>
+      </w:pPr>
+      <w:r>
+        <w:t>{</w:t>
+      </w:r>
+      <w:proofErr w:type="spellStart"/>
+      <w:r>
+        <w:t>content_</w:t>
+      </w:r>
+      <w:proofErr w:type="gramStart"/>
+      <w:r>
+        <w:t>blocks.pembuka</w:t>
+      </w:r>
+      <w:proofErr w:type="spellEnd"/>
+      <w:proofErr w:type="gramEnd"/>
+      <w:r>
+        <w:t>}</w:t>
+      </w:r>
+    </w:p>
+    <w:p>
+      <w:pPr>
+        <w:ind w:left="-5" w:right="1111"/>
+        <w:jc w:val="left"/>
+      </w:pPr>
+    </w:p>
+    <w:p>
+      <w:pPr>
+        <w:ind w:left="-5" w:right="1111"/>
+        <w:jc w:val="left"/>
+      </w:pPr>
+      <w:r>
+        <w:t>{</w:t>
+      </w:r>
+      <w:proofErr w:type="spellStart"/>
+      <w:r>
+        <w:t>content_blocks.isi</w:t>
+      </w:r>
+      <w:proofErr w:type="spellEnd"/>
+      <w:r>
+        <w:t>}</w:t>
+      </w:r>
+    </w:p>
+    <w:p>
+      <w:pPr>
+        <w:ind w:left="-5" w:right="1111"/>
+        <w:jc w:val="left"/>
+      </w:pPr>
+    </w:p>
+    <w:p>
+      <w:pPr>
+        <w:ind w:left="-5" w:right="1111"/>
+        <w:jc w:val="left"/>
+      </w:pPr>
+      <w:r>
+        <w:t>{</w:t>
+      </w:r>
+      <w:proofErr w:type="spellStart"/>
+      <w:r>
+        <w:t>content_</w:t>
+      </w:r>
+      <w:proofErr w:type="gramStart"/>
+      <w:r>
+        <w:t>blocks.penutup</w:t>
+      </w:r>
+      <w:proofErr w:type="spellEnd"/>
+      <w:proofErr w:type="gramEnd"/>
+      <w:r>
+        <w:t>}</w:t>
       </w:r>
     </w:p>
     <w:p>
@@ -155,8 +256,21 @@
         <w:jc w:val="left"/>
       </w:pPr>
       <w:r>
-        <w:t>Wakil Dekan I Fakultas Informatika</w:t>
-      </w:r>
+        <w:t xml:space="preserve">Wakil Dekan I </w:t>
+      </w:r>
+      <w:proofErr w:type="spellStart"/>
+      <w:r>
+        <w:t>Fakultas</w:t>
+      </w:r>
+      <w:proofErr w:type="spellEnd"/>
+      <w:r>
+        <w:t xml:space="preserve"> </w:t>
+      </w:r>
+      <w:proofErr w:type="spellStart"/>
+      <w:r>
+        <w:t>Informatika</w:t>
+      </w:r>
+      <w:proofErr w:type="spellEnd"/>
     </w:p>
     <w:p>
       <w:pPr>
@@ -198,7 +312,25 @@
           <w:bCs/>
           <w:u w:val="single"/>
         </w:rPr>
-        <w:t>Dr. Tjokorda Agung Budi Wirayuda, S.T., M.T.</w:t>
+        <w:t xml:space="preserve">Dr. </w:t>
+      </w:r>
+      <w:proofErr w:type="spellStart"/>
+      <w:r>
+        <w:rPr>
+          <w:b/>
+          <w:bCs/>
+          <w:u w:val="single"/>
+        </w:rPr>
+        <w:t>Tjokorda</w:t>
+      </w:r>
+      <w:proofErr w:type="spellEnd"/>
+      <w:r>
+        <w:rPr>
+          <w:b/>
+          <w:bCs/>
+          <w:u w:val="single"/>
+        </w:rPr>
+        <w:t xml:space="preserve"> Agung Budi Wirayuda, S.T., M.T.</w:t>
       </w:r>
     </w:p>
     <w:p>
@@ -229,8 +361,13 @@
         <w:ind w:left="-5" w:right="1111"/>
         <w:jc w:val="left"/>
       </w:pPr>
-      <w:r>
-        <w:t>Tembusan:</w:t>
+      <w:proofErr w:type="spellStart"/>
+      <w:r>
+        <w:t>Tembusan</w:t>
+      </w:r>
+      <w:proofErr w:type="spellEnd"/>
+      <w:r>
+        <w:t>:</w:t>
       </w:r>
     </w:p>
     <w:p>
@@ -257,7 +394,15 @@
         <w:jc w:val="left"/>
       </w:pPr>
       <w:r>
-        <w:t xml:space="preserve">{/metadata.cc_array} </w:t>
+        <w:t>{/</w:t>
+      </w:r>
+      <w:proofErr w:type="spellStart"/>
+      <w:r>
+        <w:t>metadata.cc_array</w:t>
+      </w:r>
+      <w:proofErr w:type="spellEnd"/>
+      <w:r>
+        <w:t xml:space="preserve">} </w:t>
       </w:r>
     </w:p>
     <w:sectPr>

</xml_diff>